<commit_message>
Capstone Project Week1 document updated
</commit_message>
<xml_diff>
--- a/Capstone Project - The Battle of Neighborhoods - Week 1 - Business Problem and Data.docx
+++ b/Capstone Project - The Battle of Neighborhoods - Week 1 - Business Problem and Data.docx
@@ -361,8 +361,6 @@
         </w:rPr>
         <w:t>neighborhoods list from Wikipedia.</w:t>
       </w:r>
-      <w:bookmarkStart w:id="0" w:name="_GoBack"/>
-      <w:bookmarkEnd w:id="0"/>
     </w:p>
     <w:p>
       <w:pPr>
@@ -458,17 +456,172 @@
       <w:pPr>
         <w:rPr>
           <w:rFonts w:ascii="Candara" w:hAnsi="Candara"/>
-          <w:i/>
-          <w:iCs/>
-        </w:rPr>
-      </w:pPr>
-    </w:p>
-    <w:p>
-      <w:pPr>
-        <w:rPr>
-          <w:rFonts w:ascii="Candara" w:hAnsi="Candara"/>
-          <w:i/>
-          <w:iCs/>
+          <w:b/>
+          <w:bCs/>
+        </w:rPr>
+      </w:pPr>
+      <w:r>
+        <w:rPr>
+          <w:rFonts w:ascii="Candara" w:hAnsi="Candara"/>
+          <w:b/>
+          <w:bCs/>
+        </w:rPr>
+        <w:t>Example data for San Francisco</w:t>
+      </w:r>
+    </w:p>
+    <w:p>
+      <w:pPr>
+        <w:rPr>
+          <w:rFonts w:ascii="Candara" w:hAnsi="Candara"/>
+        </w:rPr>
+      </w:pPr>
+      <w:r>
+        <w:rPr>
+          <w:rFonts w:ascii="Candara" w:hAnsi="Candara"/>
+        </w:rPr>
+        <w:t xml:space="preserve">Neighborhood      Latitude            </w:t>
+      </w:r>
+      <w:r>
+        <w:rPr>
+          <w:rFonts w:ascii="Candara" w:hAnsi="Candara"/>
+        </w:rPr>
+        <w:tab/>
+        <w:t>Longitude</w:t>
+      </w:r>
+    </w:p>
+    <w:p>
+      <w:pPr>
+        <w:pStyle w:val="HTMLPreformatted"/>
+      </w:pPr>
+      <w:r>
+        <w:rPr>
+          <w:rFonts w:ascii="Candara" w:hAnsi="Candara"/>
+        </w:rPr>
+        <w:t>Presidio</w:t>
+      </w:r>
+      <w:r>
+        <w:rPr>
+          <w:rFonts w:ascii="Candara" w:hAnsi="Candara"/>
+        </w:rPr>
+        <w:tab/>
+      </w:r>
+      <w:r>
+        <w:rPr>
+          <w:rFonts w:ascii="Candara" w:hAnsi="Candara"/>
+        </w:rPr>
+        <w:tab/>
+      </w:r>
+      <w:r>
+        <w:t xml:space="preserve">37.7987456 </w:t>
+      </w:r>
+      <w:r>
+        <w:tab/>
+      </w:r>
+      <w:r>
+        <w:t>-122.464588924107</w:t>
+      </w:r>
+    </w:p>
+    <w:p>
+      <w:pPr>
+        <w:rPr>
+          <w:rFonts w:ascii="Candara" w:hAnsi="Candara"/>
+        </w:rPr>
+      </w:pPr>
+      <w:r>
+        <w:rPr>
+          <w:rFonts w:ascii="Candara" w:hAnsi="Candara"/>
+        </w:rPr>
+        <w:tab/>
+      </w:r>
+    </w:p>
+    <w:p>
+      <w:pPr>
+        <w:rPr>
+          <w:rFonts w:ascii="Candara" w:hAnsi="Candara"/>
+          <w:b/>
+          <w:bCs/>
+        </w:rPr>
+      </w:pPr>
+      <w:r>
+        <w:rPr>
+          <w:rFonts w:ascii="Candara" w:hAnsi="Candara"/>
+          <w:b/>
+          <w:bCs/>
+        </w:rPr>
+        <w:t>Example data for S</w:t>
+      </w:r>
+      <w:r>
+        <w:rPr>
+          <w:rFonts w:ascii="Candara" w:hAnsi="Candara"/>
+          <w:b/>
+          <w:bCs/>
+        </w:rPr>
+        <w:t>eattle</w:t>
+      </w:r>
+    </w:p>
+    <w:p>
+      <w:pPr>
+        <w:rPr>
+          <w:rFonts w:ascii="Candara" w:hAnsi="Candara"/>
+        </w:rPr>
+      </w:pPr>
+      <w:r>
+        <w:rPr>
+          <w:rFonts w:ascii="Candara" w:hAnsi="Candara"/>
+        </w:rPr>
+        <w:t xml:space="preserve">Neighborhood       Latitude            </w:t>
+      </w:r>
+      <w:r>
+        <w:rPr>
+          <w:rFonts w:ascii="Candara" w:hAnsi="Candara"/>
+        </w:rPr>
+        <w:tab/>
+      </w:r>
+      <w:r>
+        <w:rPr>
+          <w:rFonts w:ascii="Candara" w:hAnsi="Candara"/>
+        </w:rPr>
+        <w:t>Longitude</w:t>
+      </w:r>
+    </w:p>
+    <w:p>
+      <w:pPr>
+        <w:pStyle w:val="HTMLPreformatted"/>
+      </w:pPr>
+      <w:r>
+        <w:rPr>
+          <w:rFonts w:ascii="Candara" w:hAnsi="Candara"/>
+        </w:rPr>
+        <w:t>Westlake</w:t>
+      </w:r>
+      <w:r>
+        <w:rPr>
+          <w:rFonts w:ascii="Candara" w:hAnsi="Candara"/>
+        </w:rPr>
+        <w:tab/>
+      </w:r>
+      <w:r>
+        <w:rPr>
+          <w:rFonts w:ascii="Candara" w:hAnsi="Candara"/>
+        </w:rPr>
+        <w:tab/>
+      </w:r>
+      <w:r>
+        <w:t xml:space="preserve">47.6328217 </w:t>
+      </w:r>
+      <w:r>
+        <w:tab/>
+      </w:r>
+      <w:r>
+        <w:t>-122.341842560126</w:t>
+      </w:r>
+      <w:bookmarkStart w:id="0" w:name="_GoBack"/>
+      <w:bookmarkEnd w:id="0"/>
+    </w:p>
+    <w:p>
+      <w:pPr>
+        <w:rPr>
+          <w:rFonts w:ascii="Candara" w:hAnsi="Candara"/>
         </w:rPr>
       </w:pPr>
     </w:p>
@@ -1027,6 +1180,53 @@
       <w:contextualSpacing/>
     </w:pPr>
   </w:style>
+  <w:style w:type="paragraph" w:styleId="HTMLPreformatted">
+    <w:name w:val="HTML Preformatted"/>
+    <w:basedOn w:val="Normal"/>
+    <w:link w:val="HTMLPreformattedChar"/>
+    <w:uiPriority w:val="99"/>
+    <w:semiHidden/>
+    <w:unhideWhenUsed/>
+    <w:rsid w:val="006C201A"/>
+    <w:pPr>
+      <w:tabs>
+        <w:tab w:val="left" w:pos="916"/>
+        <w:tab w:val="left" w:pos="1832"/>
+        <w:tab w:val="left" w:pos="2748"/>
+        <w:tab w:val="left" w:pos="3664"/>
+        <w:tab w:val="left" w:pos="4580"/>
+        <w:tab w:val="left" w:pos="5496"/>
+        <w:tab w:val="left" w:pos="6412"/>
+        <w:tab w:val="left" w:pos="7328"/>
+        <w:tab w:val="left" w:pos="8244"/>
+        <w:tab w:val="left" w:pos="9160"/>
+        <w:tab w:val="left" w:pos="10076"/>
+        <w:tab w:val="left" w:pos="10992"/>
+        <w:tab w:val="left" w:pos="11908"/>
+        <w:tab w:val="left" w:pos="12824"/>
+        <w:tab w:val="left" w:pos="13740"/>
+        <w:tab w:val="left" w:pos="14656"/>
+      </w:tabs>
+    </w:pPr>
+    <w:rPr>
+      <w:rFonts w:ascii="Courier New" w:eastAsia="Times New Roman" w:hAnsi="Courier New" w:cs="Courier New"/>
+      <w:sz w:val="20"/>
+      <w:szCs w:val="20"/>
+    </w:rPr>
+  </w:style>
+  <w:style w:type="character" w:customStyle="1" w:styleId="HTMLPreformattedChar">
+    <w:name w:val="HTML Preformatted Char"/>
+    <w:basedOn w:val="DefaultParagraphFont"/>
+    <w:link w:val="HTMLPreformatted"/>
+    <w:uiPriority w:val="99"/>
+    <w:semiHidden/>
+    <w:rsid w:val="006C201A"/>
+    <w:rPr>
+      <w:rFonts w:ascii="Courier New" w:eastAsia="Times New Roman" w:hAnsi="Courier New" w:cs="Courier New"/>
+      <w:sz w:val="20"/>
+      <w:szCs w:val="20"/>
+    </w:rPr>
+  </w:style>
 </w:styles>
 </file>
 

</xml_diff>